<commit_message>
Good Chunk of Our Design Document
Added Challenges, Solutions, and our design rationale (currently weak-ish) to the Design Document
</commit_message>
<xml_diff>
--- a/HCIDesignDocument.docx
+++ b/HCIDesignDocument.docx
@@ -1,6 +1,6 @@
 
 <file path=word/document.xml><?xml version="1.0" encoding="utf-8"?>
-<w:document xmlns:wpc="http://schemas.microsoft.com/office/word/2010/wordprocessingCanvas" xmlns:cx="http://schemas.microsoft.com/office/drawing/2014/chartex" xmlns:cx1="http://schemas.microsoft.com/office/drawing/2015/9/8/chartex" xmlns:mc="http://schemas.openxmlformats.org/markup-compatibility/2006" xmlns:o="urn:schemas-microsoft-com:office:office" xmlns:r="http://schemas.openxmlformats.org/officeDocument/2006/relationships" xmlns:m="http://schemas.openxmlformats.org/officeDocument/2006/math" xmlns:v="urn:schemas-microsoft-com:vml" xmlns:wp14="http://schemas.microsoft.com/office/word/2010/wordprocessingDrawing" xmlns:wp="http://schemas.openxmlformats.org/drawingml/2006/wordprocessingDrawing" xmlns:w10="urn:schemas-microsoft-com:office:word" xmlns:w="http://schemas.openxmlformats.org/wordprocessingml/2006/main" xmlns:w14="http://schemas.microsoft.com/office/word/2010/wordml" xmlns:w15="http://schemas.microsoft.com/office/word/2012/wordml" xmlns:w16se="http://schemas.microsoft.com/office/word/2015/wordml/symex" xmlns:wpg="http://schemas.microsoft.com/office/word/2010/wordprocessingGroup" xmlns:wpi="http://schemas.microsoft.com/office/word/2010/wordprocessingInk" xmlns:wne="http://schemas.microsoft.com/office/word/2006/wordml" xmlns:wps="http://schemas.microsoft.com/office/word/2010/wordprocessingShape" mc:Ignorable="w14 w15 w16se wp14">
+<w:document xmlns:wpc="http://schemas.microsoft.com/office/word/2010/wordprocessingCanvas" xmlns:cx="http://schemas.microsoft.com/office/drawing/2014/chartex" xmlns:cx1="http://schemas.microsoft.com/office/drawing/2015/9/8/chartex" xmlns:cx2="http://schemas.microsoft.com/office/drawing/2015/10/21/chartex" xmlns:cx3="http://schemas.microsoft.com/office/drawing/2016/5/9/chartex" xmlns:cx4="http://schemas.microsoft.com/office/drawing/2016/5/10/chartex" xmlns:cx5="http://schemas.microsoft.com/office/drawing/2016/5/11/chartex" xmlns:cx6="http://schemas.microsoft.com/office/drawing/2016/5/12/chartex" xmlns:cx7="http://schemas.microsoft.com/office/drawing/2016/5/13/chartex" xmlns:cx8="http://schemas.microsoft.com/office/drawing/2016/5/14/chartex" xmlns:mc="http://schemas.openxmlformats.org/markup-compatibility/2006" xmlns:aink="http://schemas.microsoft.com/office/drawing/2016/ink" xmlns:am3d="http://schemas.microsoft.com/office/drawing/2017/model3d" xmlns:o="urn:schemas-microsoft-com:office:office" xmlns:r="http://schemas.openxmlformats.org/officeDocument/2006/relationships" xmlns:m="http://schemas.openxmlformats.org/officeDocument/2006/math" xmlns:v="urn:schemas-microsoft-com:vml" xmlns:wp14="http://schemas.microsoft.com/office/word/2010/wordprocessingDrawing" xmlns:wp="http://schemas.openxmlformats.org/drawingml/2006/wordprocessingDrawing" xmlns:w10="urn:schemas-microsoft-com:office:word" xmlns:w="http://schemas.openxmlformats.org/wordprocessingml/2006/main" xmlns:w14="http://schemas.microsoft.com/office/word/2010/wordml" xmlns:w15="http://schemas.microsoft.com/office/word/2012/wordml" xmlns:w16cid="http://schemas.microsoft.com/office/word/2016/wordml/cid" xmlns:w16se="http://schemas.microsoft.com/office/word/2015/wordml/symex" xmlns:wpg="http://schemas.microsoft.com/office/word/2010/wordprocessingGroup" xmlns:wpi="http://schemas.microsoft.com/office/word/2010/wordprocessingInk" xmlns:wne="http://schemas.microsoft.com/office/word/2006/wordml" xmlns:wps="http://schemas.microsoft.com/office/word/2010/wordprocessingShape" mc:Ignorable="w14 w15 w16se w16cid wp14">
   <w:body>
     <w:p>
       <w:r>
@@ -95,7 +95,10 @@
         </w:numPr>
       </w:pPr>
       <w:r>
-        <w:t>Store Image: The application will store an image of a person’s face when it has been identified using facial recognition.</w:t>
+        <w:t>Store Image: The application will store an image of a per</w:t>
+      </w:r>
+      <w:r>
+        <w:t>son’s face in a database to be referenced later.</w:t>
       </w:r>
     </w:p>
     <w:p/>
@@ -108,7 +111,10 @@
         </w:numPr>
       </w:pPr>
       <w:r>
-        <w:t>Facial identification: The application will connect a stored image to a user account by matching it with a previously saved image on the user account.</w:t>
+        <w:t xml:space="preserve">Facial identification: </w:t>
+      </w:r>
+      <w:r>
+        <w:t>The application will correctly identify a user by comparing a stored image to live video taken by the Raspberry Pi Camera.</w:t>
       </w:r>
     </w:p>
     <w:p/>
@@ -123,11 +129,283 @@
       <w:r>
         <w:t>Store Pertinent Information: The application will store information such as the time and date when a stored image is added to a user account using facial identification.</w:t>
       </w:r>
+    </w:p>
+    <w:p/>
+    <w:p>
+      <w:pPr>
+        <w:jc w:val="center"/>
+        <w:rPr>
+          <w:u w:val="single"/>
+        </w:rPr>
+      </w:pPr>
+      <w:r>
+        <w:rPr>
+          <w:u w:val="single"/>
+        </w:rPr>
+        <w:t>Challenges</w:t>
+      </w:r>
+    </w:p>
+    <w:p>
+      <w:pPr>
+        <w:jc w:val="center"/>
+      </w:pPr>
+      <w:r>
+        <w:t>As our project has changed direction from the initial presentation some challenges have been dropped and added to accommodate the new design.</w:t>
+      </w:r>
+    </w:p>
+    <w:p>
+      <w:pPr>
+        <w:pStyle w:val="ListParagraph"/>
+        <w:numPr>
+          <w:ilvl w:val="0"/>
+          <w:numId w:val="4"/>
+        </w:numPr>
+        <w:rPr>
+          <w:u w:val="single"/>
+        </w:rPr>
+      </w:pPr>
+      <w:r>
+        <w:t>Novelty Vs. Practicality: One of the big issues with our project is to create a solution that could</w:t>
+      </w:r>
+      <w:r>
+        <w:t xml:space="preserve"> be implemented for practical security usage. We have yet to identify any limitations that our usage of the Raspberry Pi would have vs. typical security equipment, but the novelty of the design is the price point and portability of the Raspberry Pi, as well as functionality that can be built from the ground up. </w:t>
+      </w:r>
+    </w:p>
+    <w:p>
+      <w:pPr>
+        <w:pStyle w:val="ListParagraph"/>
+      </w:pPr>
+    </w:p>
+    <w:p>
+      <w:pPr>
+        <w:pStyle w:val="ListParagraph"/>
+      </w:pPr>
+      <w:r>
+        <w:t xml:space="preserve">Our Solution: We will meet weekly to discuss progress, </w:t>
+      </w:r>
+      <w:proofErr w:type="gramStart"/>
+      <w:r>
+        <w:t>and also</w:t>
+      </w:r>
+      <w:proofErr w:type="gramEnd"/>
+      <w:r>
+        <w:t xml:space="preserve"> to voice feedback on project progress. During these meetings, we will discuss how we can better make use of the unique features the Raspberry Pi bring to the table in a security application, and as new features are implemented, and the interface created, work to optimize the advantages of the Raspberry Pi.</w:t>
+      </w:r>
+    </w:p>
+    <w:p/>
+    <w:p>
+      <w:pPr>
+        <w:pStyle w:val="ListParagraph"/>
+        <w:numPr>
+          <w:ilvl w:val="0"/>
+          <w:numId w:val="4"/>
+        </w:numPr>
+      </w:pPr>
+      <w:r>
+        <w:t>Connecting Front-End to Back-End: A design challenge we will have to overcome is linking our interface to our python code. Currently, we intend to create our interface in Visual Studio.</w:t>
+      </w:r>
+    </w:p>
+    <w:p>
+      <w:pPr>
+        <w:pStyle w:val="ListParagraph"/>
+      </w:pPr>
+    </w:p>
+    <w:p>
+      <w:pPr>
+        <w:pStyle w:val="ListParagraph"/>
+      </w:pPr>
+      <w:r>
+        <w:lastRenderedPageBreak/>
+        <w:t>Our Solution: Right now, implementation of the interface is on the backburner as we are working towards getting our code ready and working on creating a database. As such, this solution is a little more abstract, but currently we intend to see</w:t>
+      </w:r>
+      <w:r>
+        <w:t>k</w:t>
+      </w:r>
+      <w:r>
+        <w:t xml:space="preserve"> out a Visual Studio plug-in that will allow us to activate python scripts </w:t>
+      </w:r>
+      <w:r>
+        <w:t>on-click.</w:t>
+      </w:r>
+    </w:p>
+    <w:p>
+      <w:pPr>
+        <w:pStyle w:val="ListParagraph"/>
+      </w:pPr>
+    </w:p>
+    <w:p>
+      <w:pPr>
+        <w:jc w:val="center"/>
+        <w:rPr>
+          <w:u w:val="single"/>
+        </w:rPr>
+      </w:pPr>
+      <w:r>
+        <w:rPr>
+          <w:u w:val="single"/>
+        </w:rPr>
+        <w:t>Prototypes</w:t>
+      </w:r>
+    </w:p>
+    <w:p>
+      <w:pPr>
+        <w:jc w:val="center"/>
+        <w:rPr>
+          <w:b/>
+        </w:rPr>
+      </w:pPr>
+      <w:r>
+        <w:rPr>
+          <w:b/>
+          <w:sz w:val="36"/>
+        </w:rPr>
+        <w:t>Forthcoming</w:t>
+      </w:r>
+    </w:p>
+    <w:p>
+      <w:pPr>
+        <w:rPr>
+          <w:u w:val="single"/>
+        </w:rPr>
+      </w:pPr>
+    </w:p>
+    <w:p>
+      <w:pPr>
+        <w:rPr>
+          <w:u w:val="single"/>
+        </w:rPr>
+      </w:pPr>
+    </w:p>
+    <w:p>
+      <w:pPr>
+        <w:jc w:val="center"/>
+        <w:rPr>
+          <w:u w:val="single"/>
+        </w:rPr>
+      </w:pPr>
+      <w:r>
+        <w:rPr>
+          <w:u w:val="single"/>
+        </w:rPr>
+        <w:t>Design Discussions</w:t>
+      </w:r>
+    </w:p>
+    <w:p>
+      <w:pPr>
+        <w:ind w:left="720" w:firstLine="720"/>
+      </w:pPr>
+      <w:r>
+        <w:t xml:space="preserve">The novelty of our design comes from its ability to take advantage of both the portability and </w:t>
+      </w:r>
+      <w:r>
+        <w:t>price point</w:t>
+      </w:r>
+      <w:r>
+        <w:t xml:space="preserve"> of </w:t>
+      </w:r>
+      <w:r>
+        <w:t xml:space="preserve">the Raspberry Pi to create a functional, robust, and adaptable security system. Raspberry Pi is also growing in recognition, becoming more of a house-hold name, making this the perfect time to showcase just how powerful of a tool it is. However, many of the current common uses of the Raspberry Pi are primarily focused on entertainment, such as the “RetroPie,” which allows the user </w:t>
+      </w:r>
       <w:bookmarkStart w:id="0" w:name="_GoBack"/>
       <w:bookmarkEnd w:id="0"/>
       <w:r>
-        <w:br/>
-      </w:r>
+        <w:t xml:space="preserve">to turn their Raspberry Pi into a powerful video game emulation machine. This project, however, will </w:t>
+      </w:r>
+      <w:r>
+        <w:t xml:space="preserve">help to showcase </w:t>
+      </w:r>
+      <w:r>
+        <w:t>the adaptability and power that the Raspberry Pi offers any consumer</w:t>
+      </w:r>
+      <w:r>
+        <w:t xml:space="preserve"> outside of its more common applications</w:t>
+      </w:r>
+      <w:r>
+        <w:t>. As initially stated, our team wanted to couple the usage of new hardware, such as the Raspberry Pi, with rapidly growing and expanding software concepts, such as facial recognition, and this is the perfect project to couple them while making good use of the HCI concepts we are learning.</w:t>
+      </w:r>
+    </w:p>
+    <w:p>
+      <w:pPr>
+        <w:pStyle w:val="ListParagraph"/>
+      </w:pPr>
+    </w:p>
+    <w:p>
+      <w:pPr>
+        <w:pStyle w:val="ListParagraph"/>
+      </w:pPr>
+    </w:p>
+    <w:p>
+      <w:pPr>
+        <w:jc w:val="center"/>
+        <w:rPr>
+          <w:u w:val="single"/>
+        </w:rPr>
+      </w:pPr>
+      <w:r>
+        <w:rPr>
+          <w:u w:val="single"/>
+        </w:rPr>
+        <w:t>Responsibilities</w:t>
+      </w:r>
+    </w:p>
+    <w:p>
+      <w:pPr>
+        <w:pStyle w:val="ListParagraph"/>
+        <w:jc w:val="center"/>
+        <w:rPr>
+          <w:u w:val="single"/>
+        </w:rPr>
+      </w:pPr>
+    </w:p>
+    <w:p>
+      <w:pPr>
+        <w:pStyle w:val="ListParagraph"/>
+      </w:pPr>
+      <w:r>
+        <w:t xml:space="preserve">Ruben -  Ruben’s primary responsibilities involve making sure the camera and the raspberry pi interface properly and that the faces can be stored in, and </w:t>
+      </w:r>
+      <w:r>
+        <w:t>retrieved from, a database.  Ru</w:t>
+      </w:r>
+      <w:r>
+        <w:t>ben is also in charge of handling the transfer of user input to the backend, and taking care of the transfer of user requested information to the interface.</w:t>
+      </w:r>
+    </w:p>
+    <w:p>
+      <w:pPr>
+        <w:pStyle w:val="ListParagraph"/>
+      </w:pPr>
+    </w:p>
+    <w:p>
+      <w:pPr>
+        <w:pStyle w:val="ListParagraph"/>
+      </w:pPr>
+      <w:r>
+        <w:t>Nate – Nate’s responsibility is to design the pages where new users will be created and stored in the database.  Nate is also in charge of documentation.</w:t>
+      </w:r>
+    </w:p>
+    <w:p>
+      <w:pPr>
+        <w:pStyle w:val="ListParagraph"/>
+      </w:pPr>
+    </w:p>
+    <w:p>
+      <w:pPr>
+        <w:pStyle w:val="ListParagraph"/>
+      </w:pPr>
+      <w:r>
+        <w:t>Lance- Lance’s responsibility is to design the pages where users can be queried and edited.  Lance is also in charge of designing the page that displays the log information.</w:t>
+      </w:r>
+    </w:p>
+    <w:p>
+      <w:pPr>
+        <w:jc w:val="center"/>
+      </w:pPr>
+    </w:p>
+    <w:p>
+      <w:pPr>
+        <w:pStyle w:val="ListParagraph"/>
+      </w:pPr>
     </w:p>
     <w:p/>
     <w:sectPr>
@@ -141,7 +419,7 @@
 </file>
 
 <file path=word/numbering.xml><?xml version="1.0" encoding="utf-8"?>
-<w:numbering xmlns:wpc="http://schemas.microsoft.com/office/word/2010/wordprocessingCanvas" xmlns:cx="http://schemas.microsoft.com/office/drawing/2014/chartex" xmlns:cx1="http://schemas.microsoft.com/office/drawing/2015/9/8/chartex" xmlns:mc="http://schemas.openxmlformats.org/markup-compatibility/2006" xmlns:o="urn:schemas-microsoft-com:office:office" xmlns:r="http://schemas.openxmlformats.org/officeDocument/2006/relationships" xmlns:m="http://schemas.openxmlformats.org/officeDocument/2006/math" xmlns:v="urn:schemas-microsoft-com:vml" xmlns:wp14="http://schemas.microsoft.com/office/word/2010/wordprocessingDrawing" xmlns:wp="http://schemas.openxmlformats.org/drawingml/2006/wordprocessingDrawing" xmlns:w10="urn:schemas-microsoft-com:office:word" xmlns:w="http://schemas.openxmlformats.org/wordprocessingml/2006/main" xmlns:w14="http://schemas.microsoft.com/office/word/2010/wordml" xmlns:w15="http://schemas.microsoft.com/office/word/2012/wordml" xmlns:w16se="http://schemas.microsoft.com/office/word/2015/wordml/symex" xmlns:wpg="http://schemas.microsoft.com/office/word/2010/wordprocessingGroup" xmlns:wpi="http://schemas.microsoft.com/office/word/2010/wordprocessingInk" xmlns:wne="http://schemas.microsoft.com/office/word/2006/wordml" xmlns:wps="http://schemas.microsoft.com/office/word/2010/wordprocessingShape" mc:Ignorable="w14 w15 w16se wp14">
+<w:numbering xmlns:wpc="http://schemas.microsoft.com/office/word/2010/wordprocessingCanvas" xmlns:cx="http://schemas.microsoft.com/office/drawing/2014/chartex" xmlns:cx1="http://schemas.microsoft.com/office/drawing/2015/9/8/chartex" xmlns:cx2="http://schemas.microsoft.com/office/drawing/2015/10/21/chartex" xmlns:cx3="http://schemas.microsoft.com/office/drawing/2016/5/9/chartex" xmlns:cx4="http://schemas.microsoft.com/office/drawing/2016/5/10/chartex" xmlns:cx5="http://schemas.microsoft.com/office/drawing/2016/5/11/chartex" xmlns:cx6="http://schemas.microsoft.com/office/drawing/2016/5/12/chartex" xmlns:cx7="http://schemas.microsoft.com/office/drawing/2016/5/13/chartex" xmlns:cx8="http://schemas.microsoft.com/office/drawing/2016/5/14/chartex" xmlns:mc="http://schemas.openxmlformats.org/markup-compatibility/2006" xmlns:aink="http://schemas.microsoft.com/office/drawing/2016/ink" xmlns:am3d="http://schemas.microsoft.com/office/drawing/2017/model3d" xmlns:o="urn:schemas-microsoft-com:office:office" xmlns:r="http://schemas.openxmlformats.org/officeDocument/2006/relationships" xmlns:m="http://schemas.openxmlformats.org/officeDocument/2006/math" xmlns:v="urn:schemas-microsoft-com:vml" xmlns:wp14="http://schemas.microsoft.com/office/word/2010/wordprocessingDrawing" xmlns:wp="http://schemas.openxmlformats.org/drawingml/2006/wordprocessingDrawing" xmlns:w10="urn:schemas-microsoft-com:office:word" xmlns:w="http://schemas.openxmlformats.org/wordprocessingml/2006/main" xmlns:w14="http://schemas.microsoft.com/office/word/2010/wordml" xmlns:w15="http://schemas.microsoft.com/office/word/2012/wordml" xmlns:w16cid="http://schemas.microsoft.com/office/word/2016/wordml/cid" xmlns:w16se="http://schemas.microsoft.com/office/word/2015/wordml/symex" xmlns:wpg="http://schemas.microsoft.com/office/word/2010/wordprocessingGroup" xmlns:wpi="http://schemas.microsoft.com/office/word/2010/wordprocessingInk" xmlns:wne="http://schemas.microsoft.com/office/word/2006/wordml" xmlns:wps="http://schemas.microsoft.com/office/word/2010/wordprocessingShape" mc:Ignorable="w14 w15 w16se w16cid wp14">
   <w:abstractNum w:abstractNumId="0" w15:restartNumberingAfterBreak="0">
     <w:nsid w:val="1D85394B"/>
     <w:multiLevelType w:val="hybridMultilevel"/>
@@ -235,6 +513,184 @@
     <w:nsid w:val="3B9157A5"/>
     <w:multiLevelType w:val="hybridMultilevel"/>
     <w:tmpl w:val="55EEF168"/>
+    <w:lvl w:ilvl="0" w:tplc="0409000F">
+      <w:start w:val="1"/>
+      <w:numFmt w:val="decimal"/>
+      <w:lvlText w:val="%1."/>
+      <w:lvlJc w:val="left"/>
+      <w:pPr>
+        <w:ind w:left="720" w:hanging="360"/>
+      </w:pPr>
+      <w:rPr>
+        <w:rFonts w:hint="default"/>
+      </w:rPr>
+    </w:lvl>
+    <w:lvl w:ilvl="1" w:tplc="04090019" w:tentative="1">
+      <w:start w:val="1"/>
+      <w:numFmt w:val="lowerLetter"/>
+      <w:lvlText w:val="%2."/>
+      <w:lvlJc w:val="left"/>
+      <w:pPr>
+        <w:ind w:left="1440" w:hanging="360"/>
+      </w:pPr>
+    </w:lvl>
+    <w:lvl w:ilvl="2" w:tplc="0409001B" w:tentative="1">
+      <w:start w:val="1"/>
+      <w:numFmt w:val="lowerRoman"/>
+      <w:lvlText w:val="%3."/>
+      <w:lvlJc w:val="right"/>
+      <w:pPr>
+        <w:ind w:left="2160" w:hanging="180"/>
+      </w:pPr>
+    </w:lvl>
+    <w:lvl w:ilvl="3" w:tplc="0409000F" w:tentative="1">
+      <w:start w:val="1"/>
+      <w:numFmt w:val="decimal"/>
+      <w:lvlText w:val="%4."/>
+      <w:lvlJc w:val="left"/>
+      <w:pPr>
+        <w:ind w:left="2880" w:hanging="360"/>
+      </w:pPr>
+    </w:lvl>
+    <w:lvl w:ilvl="4" w:tplc="04090019" w:tentative="1">
+      <w:start w:val="1"/>
+      <w:numFmt w:val="lowerLetter"/>
+      <w:lvlText w:val="%5."/>
+      <w:lvlJc w:val="left"/>
+      <w:pPr>
+        <w:ind w:left="3600" w:hanging="360"/>
+      </w:pPr>
+    </w:lvl>
+    <w:lvl w:ilvl="5" w:tplc="0409001B" w:tentative="1">
+      <w:start w:val="1"/>
+      <w:numFmt w:val="lowerRoman"/>
+      <w:lvlText w:val="%6."/>
+      <w:lvlJc w:val="right"/>
+      <w:pPr>
+        <w:ind w:left="4320" w:hanging="180"/>
+      </w:pPr>
+    </w:lvl>
+    <w:lvl w:ilvl="6" w:tplc="0409000F" w:tentative="1">
+      <w:start w:val="1"/>
+      <w:numFmt w:val="decimal"/>
+      <w:lvlText w:val="%7."/>
+      <w:lvlJc w:val="left"/>
+      <w:pPr>
+        <w:ind w:left="5040" w:hanging="360"/>
+      </w:pPr>
+    </w:lvl>
+    <w:lvl w:ilvl="7" w:tplc="04090019" w:tentative="1">
+      <w:start w:val="1"/>
+      <w:numFmt w:val="lowerLetter"/>
+      <w:lvlText w:val="%8."/>
+      <w:lvlJc w:val="left"/>
+      <w:pPr>
+        <w:ind w:left="5760" w:hanging="360"/>
+      </w:pPr>
+    </w:lvl>
+    <w:lvl w:ilvl="8" w:tplc="0409001B" w:tentative="1">
+      <w:start w:val="1"/>
+      <w:numFmt w:val="lowerRoman"/>
+      <w:lvlText w:val="%9."/>
+      <w:lvlJc w:val="right"/>
+      <w:pPr>
+        <w:ind w:left="6480" w:hanging="180"/>
+      </w:pPr>
+    </w:lvl>
+  </w:abstractNum>
+  <w:abstractNum w:abstractNumId="2" w15:restartNumberingAfterBreak="0">
+    <w:nsid w:val="52537B6B"/>
+    <w:multiLevelType w:val="hybridMultilevel"/>
+    <w:tmpl w:val="A558B750"/>
+    <w:lvl w:ilvl="0" w:tplc="0409000F">
+      <w:start w:val="1"/>
+      <w:numFmt w:val="decimal"/>
+      <w:lvlText w:val="%1."/>
+      <w:lvlJc w:val="left"/>
+      <w:pPr>
+        <w:ind w:left="720" w:hanging="360"/>
+      </w:pPr>
+      <w:rPr>
+        <w:rFonts w:hint="default"/>
+      </w:rPr>
+    </w:lvl>
+    <w:lvl w:ilvl="1" w:tplc="04090019" w:tentative="1">
+      <w:start w:val="1"/>
+      <w:numFmt w:val="lowerLetter"/>
+      <w:lvlText w:val="%2."/>
+      <w:lvlJc w:val="left"/>
+      <w:pPr>
+        <w:ind w:left="1440" w:hanging="360"/>
+      </w:pPr>
+    </w:lvl>
+    <w:lvl w:ilvl="2" w:tplc="0409001B" w:tentative="1">
+      <w:start w:val="1"/>
+      <w:numFmt w:val="lowerRoman"/>
+      <w:lvlText w:val="%3."/>
+      <w:lvlJc w:val="right"/>
+      <w:pPr>
+        <w:ind w:left="2160" w:hanging="180"/>
+      </w:pPr>
+    </w:lvl>
+    <w:lvl w:ilvl="3" w:tplc="0409000F" w:tentative="1">
+      <w:start w:val="1"/>
+      <w:numFmt w:val="decimal"/>
+      <w:lvlText w:val="%4."/>
+      <w:lvlJc w:val="left"/>
+      <w:pPr>
+        <w:ind w:left="2880" w:hanging="360"/>
+      </w:pPr>
+    </w:lvl>
+    <w:lvl w:ilvl="4" w:tplc="04090019" w:tentative="1">
+      <w:start w:val="1"/>
+      <w:numFmt w:val="lowerLetter"/>
+      <w:lvlText w:val="%5."/>
+      <w:lvlJc w:val="left"/>
+      <w:pPr>
+        <w:ind w:left="3600" w:hanging="360"/>
+      </w:pPr>
+    </w:lvl>
+    <w:lvl w:ilvl="5" w:tplc="0409001B" w:tentative="1">
+      <w:start w:val="1"/>
+      <w:numFmt w:val="lowerRoman"/>
+      <w:lvlText w:val="%6."/>
+      <w:lvlJc w:val="right"/>
+      <w:pPr>
+        <w:ind w:left="4320" w:hanging="180"/>
+      </w:pPr>
+    </w:lvl>
+    <w:lvl w:ilvl="6" w:tplc="0409000F" w:tentative="1">
+      <w:start w:val="1"/>
+      <w:numFmt w:val="decimal"/>
+      <w:lvlText w:val="%7."/>
+      <w:lvlJc w:val="left"/>
+      <w:pPr>
+        <w:ind w:left="5040" w:hanging="360"/>
+      </w:pPr>
+    </w:lvl>
+    <w:lvl w:ilvl="7" w:tplc="04090019" w:tentative="1">
+      <w:start w:val="1"/>
+      <w:numFmt w:val="lowerLetter"/>
+      <w:lvlText w:val="%8."/>
+      <w:lvlJc w:val="left"/>
+      <w:pPr>
+        <w:ind w:left="5760" w:hanging="360"/>
+      </w:pPr>
+    </w:lvl>
+    <w:lvl w:ilvl="8" w:tplc="0409001B" w:tentative="1">
+      <w:start w:val="1"/>
+      <w:numFmt w:val="lowerRoman"/>
+      <w:lvlText w:val="%9."/>
+      <w:lvlJc w:val="right"/>
+      <w:pPr>
+        <w:ind w:left="6480" w:hanging="180"/>
+      </w:pPr>
+    </w:lvl>
+  </w:abstractNum>
+  <w:abstractNum w:abstractNumId="3" w15:restartNumberingAfterBreak="0">
+    <w:nsid w:val="664C2FB9"/>
+    <w:multiLevelType w:val="hybridMultilevel"/>
+    <w:tmpl w:val="083E87F4"/>
     <w:lvl w:ilvl="0" w:tplc="0409000F">
       <w:start w:val="1"/>
       <w:numFmt w:val="decimal"/>
@@ -326,11 +782,17 @@
   <w:num w:numId="2">
     <w:abstractNumId w:val="0"/>
   </w:num>
+  <w:num w:numId="3">
+    <w:abstractNumId w:val="2"/>
+  </w:num>
+  <w:num w:numId="4">
+    <w:abstractNumId w:val="3"/>
+  </w:num>
 </w:numbering>
 </file>
 
 <file path=word/styles.xml><?xml version="1.0" encoding="utf-8"?>
-<w:styles xmlns:mc="http://schemas.openxmlformats.org/markup-compatibility/2006" xmlns:r="http://schemas.openxmlformats.org/officeDocument/2006/relationships" xmlns:w="http://schemas.openxmlformats.org/wordprocessingml/2006/main" xmlns:w14="http://schemas.microsoft.com/office/word/2010/wordml" xmlns:w15="http://schemas.microsoft.com/office/word/2012/wordml" xmlns:w16se="http://schemas.microsoft.com/office/word/2015/wordml/symex" mc:Ignorable="w14 w15 w16se">
+<w:styles xmlns:mc="http://schemas.openxmlformats.org/markup-compatibility/2006" xmlns:r="http://schemas.openxmlformats.org/officeDocument/2006/relationships" xmlns:w="http://schemas.openxmlformats.org/wordprocessingml/2006/main" xmlns:w14="http://schemas.microsoft.com/office/word/2010/wordml" xmlns:w15="http://schemas.microsoft.com/office/word/2012/wordml" xmlns:w16cid="http://schemas.microsoft.com/office/word/2016/wordml/cid" xmlns:w16se="http://schemas.microsoft.com/office/word/2015/wordml/symex" mc:Ignorable="w14 w15 w16se w16cid">
   <w:docDefaults>
     <w:rPrDefault>
       <w:rPr>
@@ -346,7 +808,7 @@
       </w:pPr>
     </w:pPrDefault>
   </w:docDefaults>
-  <w:latentStyles w:defLockedState="0" w:defUIPriority="99" w:defSemiHidden="0" w:defUnhideWhenUsed="0" w:defQFormat="0" w:count="371">
+  <w:latentStyles w:defLockedState="0" w:defUIPriority="99" w:defSemiHidden="0" w:defUnhideWhenUsed="0" w:defQFormat="0" w:count="375">
     <w:lsdException w:name="Normal" w:uiPriority="0" w:qFormat="1"/>
     <w:lsdException w:name="heading 1" w:uiPriority="9" w:qFormat="1"/>
     <w:lsdException w:name="heading 2" w:semiHidden="1" w:uiPriority="9" w:unhideWhenUsed="1" w:qFormat="1"/>
@@ -452,7 +914,6 @@
     <w:lsdException w:name="HTML Sample" w:semiHidden="1" w:unhideWhenUsed="1"/>
     <w:lsdException w:name="HTML Typewriter" w:semiHidden="1" w:unhideWhenUsed="1"/>
     <w:lsdException w:name="HTML Variable" w:semiHidden="1" w:unhideWhenUsed="1"/>
-    <w:lsdException w:name="Normal Table" w:semiHidden="1" w:unhideWhenUsed="1"/>
     <w:lsdException w:name="annotation subject" w:semiHidden="1" w:unhideWhenUsed="1"/>
     <w:lsdException w:name="No List" w:semiHidden="1" w:unhideWhenUsed="1"/>
     <w:lsdException w:name="Outline List 1" w:semiHidden="1" w:unhideWhenUsed="1"/>
@@ -496,10 +957,8 @@
     <w:lsdException w:name="Table Elegant" w:semiHidden="1" w:unhideWhenUsed="1"/>
     <w:lsdException w:name="Table Professional" w:semiHidden="1" w:unhideWhenUsed="1"/>
     <w:lsdException w:name="Table Subtle 1" w:semiHidden="1" w:unhideWhenUsed="1"/>
-    <w:lsdException w:name="Table Subtle 2" w:semiHidden="1" w:unhideWhenUsed="1"/>
     <w:lsdException w:name="Table Web 1" w:semiHidden="1" w:unhideWhenUsed="1"/>
     <w:lsdException w:name="Table Web 2" w:semiHidden="1" w:unhideWhenUsed="1"/>
-    <w:lsdException w:name="Table Web 3" w:semiHidden="1" w:unhideWhenUsed="1"/>
     <w:lsdException w:name="Balloon Text" w:semiHidden="1" w:unhideWhenUsed="1"/>
     <w:lsdException w:name="Table Grid" w:uiPriority="39"/>
     <w:lsdException w:name="Table Theme" w:semiHidden="1" w:unhideWhenUsed="1"/>
@@ -718,6 +1177,10 @@
     <w:lsdException w:name="List Table 5 Dark Accent 6" w:uiPriority="50"/>
     <w:lsdException w:name="List Table 6 Colorful Accent 6" w:uiPriority="51"/>
     <w:lsdException w:name="List Table 7 Colorful Accent 6" w:uiPriority="52"/>
+    <w:lsdException w:name="Mention" w:semiHidden="1" w:unhideWhenUsed="1"/>
+    <w:lsdException w:name="Smart Hyperlink" w:semiHidden="1" w:unhideWhenUsed="1"/>
+    <w:lsdException w:name="Hashtag" w:semiHidden="1" w:unhideWhenUsed="1"/>
+    <w:lsdException w:name="Unresolved Mention" w:semiHidden="1" w:unhideWhenUsed="1"/>
   </w:latentStyles>
   <w:style w:type="paragraph" w:default="1" w:styleId="Normal">
     <w:name w:val="Normal"/>

</xml_diff>

<commit_message>
Design Document for Submission 2
To be fair . . .
</commit_message>
<xml_diff>
--- a/HCIDesignDocument.docx
+++ b/HCIDesignDocument.docx
@@ -150,6 +150,9 @@
         <w:jc w:val="center"/>
       </w:pPr>
       <w:r>
+        <w:t xml:space="preserve">Note: </w:t>
+      </w:r>
+      <w:r>
         <w:t>As our project has changed direction from the initial presentation some challenges have been dropped and added to accommodate the new design.</w:t>
       </w:r>
     </w:p>
@@ -250,6 +253,14 @@
     <w:p>
       <w:pPr>
         <w:jc w:val="center"/>
+      </w:pPr>
+      <w:r>
+        <w:t>Lowest Possible Fidelity</w:t>
+      </w:r>
+    </w:p>
+    <w:p>
+      <w:pPr>
+        <w:jc w:val="center"/>
         <w:rPr>
           <w:b/>
         </w:rPr>
@@ -257,9 +268,49 @@
       <w:r>
         <w:rPr>
           <w:b/>
-          <w:sz w:val="36"/>
-        </w:rPr>
-        <w:t>Forthcoming</w:t>
+          <w:noProof/>
+        </w:rPr>
+        <w:drawing>
+          <wp:inline distT="0" distB="0" distL="0" distR="0">
+            <wp:extent cx="5943600" cy="4321810"/>
+            <wp:effectExtent l="0" t="0" r="0" b="2540"/>
+            <wp:docPr id="1" name="Picture 1"/>
+            <wp:cNvGraphicFramePr>
+              <a:graphicFrameLocks xmlns:a="http://schemas.openxmlformats.org/drawingml/2006/main" noChangeAspect="1"/>
+            </wp:cNvGraphicFramePr>
+            <a:graphic xmlns:a="http://schemas.openxmlformats.org/drawingml/2006/main">
+              <a:graphicData uri="http://schemas.openxmlformats.org/drawingml/2006/picture">
+                <pic:pic xmlns:pic="http://schemas.openxmlformats.org/drawingml/2006/picture">
+                  <pic:nvPicPr>
+                    <pic:cNvPr id="1" name="Mockup.jpg"/>
+                    <pic:cNvPicPr/>
+                  </pic:nvPicPr>
+                  <pic:blipFill>
+                    <a:blip r:embed="rId6">
+                      <a:extLst>
+                        <a:ext uri="{28A0092B-C50C-407E-A947-70E740481C1C}">
+                          <a14:useLocalDpi xmlns:a14="http://schemas.microsoft.com/office/drawing/2010/main" val="0"/>
+                        </a:ext>
+                      </a:extLst>
+                    </a:blip>
+                    <a:stretch>
+                      <a:fillRect/>
+                    </a:stretch>
+                  </pic:blipFill>
+                  <pic:spPr>
+                    <a:xfrm>
+                      <a:off x="0" y="0"/>
+                      <a:ext cx="5943600" cy="4321810"/>
+                    </a:xfrm>
+                    <a:prstGeom prst="rect">
+                      <a:avLst/>
+                    </a:prstGeom>
+                  </pic:spPr>
+                </pic:pic>
+              </a:graphicData>
+            </a:graphic>
+          </wp:inline>
+        </w:drawing>
       </w:r>
     </w:p>
     <w:p>
@@ -271,45 +322,440 @@
     </w:p>
     <w:p>
       <w:pPr>
-        <w:rPr>
-          <w:u w:val="single"/>
-        </w:rPr>
-      </w:pPr>
-    </w:p>
-    <w:p>
-      <w:pPr>
-        <w:jc w:val="center"/>
-        <w:rPr>
-          <w:u w:val="single"/>
-        </w:rPr>
-      </w:pPr>
-      <w:r>
-        <w:rPr>
-          <w:u w:val="single"/>
-        </w:rPr>
-        <w:t>Design Discussions</w:t>
-      </w:r>
-    </w:p>
-    <w:p>
-      <w:pPr>
-        <w:ind w:left="720" w:firstLine="720"/>
-      </w:pPr>
-      <w:r>
-        <w:t xml:space="preserve">The novelty of our design comes from its ability to take advantage of both the portability and </w:t>
-      </w:r>
-      <w:r>
-        <w:t>price point</w:t>
-      </w:r>
-      <w:r>
-        <w:t xml:space="preserve"> of </w:t>
-      </w:r>
-      <w:r>
-        <w:t xml:space="preserve">the Raspberry Pi to create a functional, robust, and adaptable security system. Raspberry Pi is also growing in recognition, becoming more of a house-hold name, making this the perfect time to showcase just how powerful of a tool it is. However, many of the current common uses of the Raspberry Pi are primarily focused on entertainment, such as the “RetroPie,” which allows the user </w:t>
+        <w:jc w:val="center"/>
+      </w:pPr>
+    </w:p>
+    <w:p>
+      <w:pPr>
+        <w:jc w:val="center"/>
+      </w:pPr>
+    </w:p>
+    <w:p>
+      <w:pPr>
+        <w:jc w:val="center"/>
+      </w:pPr>
+    </w:p>
+    <w:p>
+      <w:pPr>
+        <w:jc w:val="center"/>
+      </w:pPr>
+    </w:p>
+    <w:p>
+      <w:pPr>
+        <w:jc w:val="center"/>
+      </w:pPr>
+    </w:p>
+    <w:p>
+      <w:pPr>
+        <w:jc w:val="center"/>
+      </w:pPr>
+    </w:p>
+    <w:p>
+      <w:pPr>
+        <w:jc w:val="center"/>
+      </w:pPr>
+    </w:p>
+    <w:p>
+      <w:pPr>
+        <w:jc w:val="center"/>
+      </w:pPr>
+      <w:r>
+        <w:lastRenderedPageBreak/>
+        <w:t>Working Prototype</w:t>
       </w:r>
       <w:bookmarkStart w:id="0" w:name="_GoBack"/>
       <w:bookmarkEnd w:id="0"/>
-      <w:r>
-        <w:t xml:space="preserve">to turn their Raspberry Pi into a powerful video game emulation machine. This project, however, will </w:t>
+    </w:p>
+    <w:p>
+      <w:pPr>
+        <w:jc w:val="center"/>
+      </w:pPr>
+    </w:p>
+    <w:p>
+      <w:pPr>
+        <w:pStyle w:val="ListParagraph"/>
+        <w:numPr>
+          <w:ilvl w:val="0"/>
+          <w:numId w:val="5"/>
+        </w:numPr>
+        <w:jc w:val="center"/>
+      </w:pPr>
+      <w:r>
+        <w:t>Home Screen</w:t>
+      </w:r>
+    </w:p>
+    <w:p>
+      <w:pPr>
+        <w:jc w:val="center"/>
+      </w:pPr>
+      <w:r>
+        <w:rPr>
+          <w:noProof/>
+        </w:rPr>
+        <w:drawing>
+          <wp:inline distT="0" distB="0" distL="0" distR="0">
+            <wp:extent cx="5543550" cy="4972050"/>
+            <wp:effectExtent l="0" t="0" r="0" b="0"/>
+            <wp:docPr id="2" name="Picture 2"/>
+            <wp:cNvGraphicFramePr>
+              <a:graphicFrameLocks xmlns:a="http://schemas.openxmlformats.org/drawingml/2006/main" noChangeAspect="1"/>
+            </wp:cNvGraphicFramePr>
+            <a:graphic xmlns:a="http://schemas.openxmlformats.org/drawingml/2006/main">
+              <a:graphicData uri="http://schemas.openxmlformats.org/drawingml/2006/picture">
+                <pic:pic xmlns:pic="http://schemas.openxmlformats.org/drawingml/2006/picture">
+                  <pic:nvPicPr>
+                    <pic:cNvPr id="2" name="Home.jpg"/>
+                    <pic:cNvPicPr/>
+                  </pic:nvPicPr>
+                  <pic:blipFill>
+                    <a:blip r:embed="rId7">
+                      <a:extLst>
+                        <a:ext uri="{28A0092B-C50C-407E-A947-70E740481C1C}">
+                          <a14:useLocalDpi xmlns:a14="http://schemas.microsoft.com/office/drawing/2010/main" val="0"/>
+                        </a:ext>
+                      </a:extLst>
+                    </a:blip>
+                    <a:stretch>
+                      <a:fillRect/>
+                    </a:stretch>
+                  </pic:blipFill>
+                  <pic:spPr>
+                    <a:xfrm>
+                      <a:off x="0" y="0"/>
+                      <a:ext cx="5543550" cy="4972050"/>
+                    </a:xfrm>
+                    <a:prstGeom prst="rect">
+                      <a:avLst/>
+                    </a:prstGeom>
+                  </pic:spPr>
+                </pic:pic>
+              </a:graphicData>
+            </a:graphic>
+          </wp:inline>
+        </w:drawing>
+      </w:r>
+    </w:p>
+    <w:p>
+      <w:pPr>
+        <w:jc w:val="center"/>
+      </w:pPr>
+    </w:p>
+    <w:p>
+      <w:pPr>
+        <w:jc w:val="center"/>
+      </w:pPr>
+    </w:p>
+    <w:p>
+      <w:pPr>
+        <w:jc w:val="center"/>
+      </w:pPr>
+    </w:p>
+    <w:p>
+      <w:pPr>
+        <w:jc w:val="center"/>
+      </w:pPr>
+    </w:p>
+    <w:p>
+      <w:pPr>
+        <w:pStyle w:val="ListParagraph"/>
+        <w:numPr>
+          <w:ilvl w:val="0"/>
+          <w:numId w:val="5"/>
+        </w:numPr>
+        <w:jc w:val="center"/>
+      </w:pPr>
+      <w:r>
+        <w:t>Create Account</w:t>
+      </w:r>
+    </w:p>
+    <w:p>
+      <w:pPr>
+        <w:jc w:val="center"/>
+      </w:pPr>
+      <w:r>
+        <w:rPr>
+          <w:noProof/>
+        </w:rPr>
+        <w:lastRenderedPageBreak/>
+        <w:drawing>
+          <wp:inline distT="0" distB="0" distL="0" distR="0">
+            <wp:extent cx="4114800" cy="3772631"/>
+            <wp:effectExtent l="0" t="0" r="0" b="0"/>
+            <wp:docPr id="3" name="Picture 3"/>
+            <wp:cNvGraphicFramePr>
+              <a:graphicFrameLocks xmlns:a="http://schemas.openxmlformats.org/drawingml/2006/main" noChangeAspect="1"/>
+            </wp:cNvGraphicFramePr>
+            <a:graphic xmlns:a="http://schemas.openxmlformats.org/drawingml/2006/main">
+              <a:graphicData uri="http://schemas.openxmlformats.org/drawingml/2006/picture">
+                <pic:pic xmlns:pic="http://schemas.openxmlformats.org/drawingml/2006/picture">
+                  <pic:nvPicPr>
+                    <pic:cNvPr id="3" name="Create account.jpg"/>
+                    <pic:cNvPicPr/>
+                  </pic:nvPicPr>
+                  <pic:blipFill>
+                    <a:blip r:embed="rId8">
+                      <a:extLst>
+                        <a:ext uri="{28A0092B-C50C-407E-A947-70E740481C1C}">
+                          <a14:useLocalDpi xmlns:a14="http://schemas.microsoft.com/office/drawing/2010/main" val="0"/>
+                        </a:ext>
+                      </a:extLst>
+                    </a:blip>
+                    <a:stretch>
+                      <a:fillRect/>
+                    </a:stretch>
+                  </pic:blipFill>
+                  <pic:spPr>
+                    <a:xfrm>
+                      <a:off x="0" y="0"/>
+                      <a:ext cx="4121988" cy="3779221"/>
+                    </a:xfrm>
+                    <a:prstGeom prst="rect">
+                      <a:avLst/>
+                    </a:prstGeom>
+                  </pic:spPr>
+                </pic:pic>
+              </a:graphicData>
+            </a:graphic>
+          </wp:inline>
+        </w:drawing>
+      </w:r>
+    </w:p>
+    <w:p>
+      <w:pPr>
+        <w:pStyle w:val="ListParagraph"/>
+        <w:ind w:left="408"/>
+      </w:pPr>
+    </w:p>
+    <w:p>
+      <w:pPr>
+        <w:pStyle w:val="ListParagraph"/>
+        <w:numPr>
+          <w:ilvl w:val="0"/>
+          <w:numId w:val="5"/>
+        </w:numPr>
+        <w:jc w:val="center"/>
+      </w:pPr>
+      <w:r>
+        <w:t>Add Image</w:t>
+      </w:r>
+    </w:p>
+    <w:p>
+      <w:pPr>
+        <w:jc w:val="center"/>
+      </w:pPr>
+      <w:r>
+        <w:rPr>
+          <w:noProof/>
+        </w:rPr>
+        <w:drawing>
+          <wp:inline distT="0" distB="0" distL="0" distR="0">
+            <wp:extent cx="3933825" cy="3141596"/>
+            <wp:effectExtent l="0" t="0" r="0" b="1905"/>
+            <wp:docPr id="4" name="Picture 4"/>
+            <wp:cNvGraphicFramePr>
+              <a:graphicFrameLocks xmlns:a="http://schemas.openxmlformats.org/drawingml/2006/main" noChangeAspect="1"/>
+            </wp:cNvGraphicFramePr>
+            <a:graphic xmlns:a="http://schemas.openxmlformats.org/drawingml/2006/main">
+              <a:graphicData uri="http://schemas.openxmlformats.org/drawingml/2006/picture">
+                <pic:pic xmlns:pic="http://schemas.openxmlformats.org/drawingml/2006/picture">
+                  <pic:nvPicPr>
+                    <pic:cNvPr id="4" name="Add image.jpg"/>
+                    <pic:cNvPicPr/>
+                  </pic:nvPicPr>
+                  <pic:blipFill>
+                    <a:blip r:embed="rId9">
+                      <a:extLst>
+                        <a:ext uri="{28A0092B-C50C-407E-A947-70E740481C1C}">
+                          <a14:useLocalDpi xmlns:a14="http://schemas.microsoft.com/office/drawing/2010/main" val="0"/>
+                        </a:ext>
+                      </a:extLst>
+                    </a:blip>
+                    <a:stretch>
+                      <a:fillRect/>
+                    </a:stretch>
+                  </pic:blipFill>
+                  <pic:spPr>
+                    <a:xfrm>
+                      <a:off x="0" y="0"/>
+                      <a:ext cx="3954704" cy="3158270"/>
+                    </a:xfrm>
+                    <a:prstGeom prst="rect">
+                      <a:avLst/>
+                    </a:prstGeom>
+                  </pic:spPr>
+                </pic:pic>
+              </a:graphicData>
+            </a:graphic>
+          </wp:inline>
+        </w:drawing>
+      </w:r>
+    </w:p>
+    <w:p>
+      <w:pPr>
+        <w:pStyle w:val="ListParagraph"/>
+        <w:numPr>
+          <w:ilvl w:val="0"/>
+          <w:numId w:val="5"/>
+        </w:numPr>
+        <w:jc w:val="center"/>
+      </w:pPr>
+      <w:r>
+        <w:t>Search for Account</w:t>
+      </w:r>
+    </w:p>
+    <w:p>
+      <w:pPr>
+        <w:jc w:val="center"/>
+      </w:pPr>
+      <w:r>
+        <w:rPr>
+          <w:noProof/>
+        </w:rPr>
+        <w:lastRenderedPageBreak/>
+        <w:drawing>
+          <wp:inline distT="0" distB="0" distL="0" distR="0">
+            <wp:extent cx="3400425" cy="3609975"/>
+            <wp:effectExtent l="0" t="0" r="9525" b="9525"/>
+            <wp:docPr id="5" name="Picture 5"/>
+            <wp:cNvGraphicFramePr>
+              <a:graphicFrameLocks xmlns:a="http://schemas.openxmlformats.org/drawingml/2006/main" noChangeAspect="1"/>
+            </wp:cNvGraphicFramePr>
+            <a:graphic xmlns:a="http://schemas.openxmlformats.org/drawingml/2006/main">
+              <a:graphicData uri="http://schemas.openxmlformats.org/drawingml/2006/picture">
+                <pic:pic xmlns:pic="http://schemas.openxmlformats.org/drawingml/2006/picture">
+                  <pic:nvPicPr>
+                    <pic:cNvPr id="5" name="Search.jpg"/>
+                    <pic:cNvPicPr/>
+                  </pic:nvPicPr>
+                  <pic:blipFill>
+                    <a:blip r:embed="rId10">
+                      <a:extLst>
+                        <a:ext uri="{28A0092B-C50C-407E-A947-70E740481C1C}">
+                          <a14:useLocalDpi xmlns:a14="http://schemas.microsoft.com/office/drawing/2010/main" val="0"/>
+                        </a:ext>
+                      </a:extLst>
+                    </a:blip>
+                    <a:stretch>
+                      <a:fillRect/>
+                    </a:stretch>
+                  </pic:blipFill>
+                  <pic:spPr>
+                    <a:xfrm>
+                      <a:off x="0" y="0"/>
+                      <a:ext cx="3400425" cy="3609975"/>
+                    </a:xfrm>
+                    <a:prstGeom prst="rect">
+                      <a:avLst/>
+                    </a:prstGeom>
+                  </pic:spPr>
+                </pic:pic>
+              </a:graphicData>
+            </a:graphic>
+          </wp:inline>
+        </w:drawing>
+      </w:r>
+    </w:p>
+    <w:p>
+      <w:pPr>
+        <w:pStyle w:val="ListParagraph"/>
+        <w:numPr>
+          <w:ilvl w:val="0"/>
+          <w:numId w:val="5"/>
+        </w:numPr>
+        <w:jc w:val="center"/>
+      </w:pPr>
+      <w:r>
+        <w:t>Account Information</w:t>
+      </w:r>
+    </w:p>
+    <w:p>
+      <w:pPr>
+        <w:jc w:val="center"/>
+      </w:pPr>
+      <w:r>
+        <w:rPr>
+          <w:noProof/>
+        </w:rPr>
+        <w:drawing>
+          <wp:inline distT="0" distB="0" distL="0" distR="0">
+            <wp:extent cx="3451860" cy="3835400"/>
+            <wp:effectExtent l="0" t="0" r="0" b="0"/>
+            <wp:docPr id="6" name="Picture 6"/>
+            <wp:cNvGraphicFramePr>
+              <a:graphicFrameLocks xmlns:a="http://schemas.openxmlformats.org/drawingml/2006/main" noChangeAspect="1"/>
+            </wp:cNvGraphicFramePr>
+            <a:graphic xmlns:a="http://schemas.openxmlformats.org/drawingml/2006/main">
+              <a:graphicData uri="http://schemas.openxmlformats.org/drawingml/2006/picture">
+                <pic:pic xmlns:pic="http://schemas.openxmlformats.org/drawingml/2006/picture">
+                  <pic:nvPicPr>
+                    <pic:cNvPr id="6" name="cuckboi.jpg"/>
+                    <pic:cNvPicPr/>
+                  </pic:nvPicPr>
+                  <pic:blipFill>
+                    <a:blip r:embed="rId11">
+                      <a:extLst>
+                        <a:ext uri="{28A0092B-C50C-407E-A947-70E740481C1C}">
+                          <a14:useLocalDpi xmlns:a14="http://schemas.microsoft.com/office/drawing/2010/main" val="0"/>
+                        </a:ext>
+                      </a:extLst>
+                    </a:blip>
+                    <a:stretch>
+                      <a:fillRect/>
+                    </a:stretch>
+                  </pic:blipFill>
+                  <pic:spPr>
+                    <a:xfrm>
+                      <a:off x="0" y="0"/>
+                      <a:ext cx="3459180" cy="3843533"/>
+                    </a:xfrm>
+                    <a:prstGeom prst="rect">
+                      <a:avLst/>
+                    </a:prstGeom>
+                  </pic:spPr>
+                </pic:pic>
+              </a:graphicData>
+            </a:graphic>
+          </wp:inline>
+        </w:drawing>
+      </w:r>
+    </w:p>
+    <w:p>
+      <w:pPr>
+        <w:rPr>
+          <w:u w:val="single"/>
+        </w:rPr>
+      </w:pPr>
+    </w:p>
+    <w:p>
+      <w:pPr>
+        <w:jc w:val="center"/>
+        <w:rPr>
+          <w:u w:val="single"/>
+        </w:rPr>
+      </w:pPr>
+      <w:r>
+        <w:rPr>
+          <w:u w:val="single"/>
+        </w:rPr>
+        <w:lastRenderedPageBreak/>
+        <w:t>Design Discussions</w:t>
+      </w:r>
+    </w:p>
+    <w:p>
+      <w:pPr>
+        <w:ind w:left="720" w:firstLine="720"/>
+      </w:pPr>
+      <w:r>
+        <w:t xml:space="preserve">The novelty of our design comes from its ability to take advantage of both the portability and </w:t>
+      </w:r>
+      <w:r>
+        <w:t>price point</w:t>
+      </w:r>
+      <w:r>
+        <w:t xml:space="preserve"> of </w:t>
+      </w:r>
+      <w:r>
+        <w:t xml:space="preserve">the Raspberry Pi to create a functional, robust, and adaptable security system. Raspberry Pi is also growing in recognition, becoming more of a house-hold name, making this the perfect time to showcase just how powerful of a tool it is. However, many of the current common uses of the Raspberry Pi are primarily focused on entertainment, such as the “RetroPie,” which allows the user to turn their Raspberry Pi into a powerful video game emulation machine. This project, however, will </w:t>
       </w:r>
       <w:r>
         <w:t xml:space="preserve">help to showcase </w:t>
@@ -362,13 +808,7 @@
         <w:pStyle w:val="ListParagraph"/>
       </w:pPr>
       <w:r>
-        <w:t xml:space="preserve">Ruben -  Ruben’s primary responsibilities involve making sure the camera and the raspberry pi interface properly and that the faces can be stored in, and </w:t>
-      </w:r>
-      <w:r>
-        <w:t>retrieved from, a database.  Ru</w:t>
-      </w:r>
-      <w:r>
-        <w:t>ben is also in charge of handling the transfer of user input to the backend, and taking care of the transfer of user requested information to the interface.</w:t>
+        <w:t>Ruben -  Ruben’s primary responsibilities involve making sure the camera and the raspberry pi interface properly and that the faces can be stored in, and retrieved from, a database.  Ruben is also in charge of handling the transfer of user input to the backend, and taking care of the transfer of user requested information to the interface.</w:t>
       </w:r>
     </w:p>
     <w:p>
@@ -404,10 +844,131 @@
     </w:p>
     <w:p>
       <w:pPr>
-        <w:pStyle w:val="ListParagraph"/>
-      </w:pPr>
-    </w:p>
-    <w:p/>
+        <w:jc w:val="center"/>
+        <w:rPr>
+          <w:u w:val="single"/>
+        </w:rPr>
+      </w:pPr>
+      <w:r>
+        <w:rPr>
+          <w:u w:val="single"/>
+        </w:rPr>
+        <w:t xml:space="preserve">Tentative </w:t>
+      </w:r>
+      <w:r>
+        <w:rPr>
+          <w:u w:val="single"/>
+        </w:rPr>
+        <w:t>Timeline</w:t>
+      </w:r>
+    </w:p>
+    <w:p>
+      <w:r>
+        <w:tab/>
+        <w:t>Week of 10/23: Design Document, 2</w:t>
+      </w:r>
+      <w:r>
+        <w:rPr>
+          <w:vertAlign w:val="superscript"/>
+        </w:rPr>
+        <w:t>nd</w:t>
+      </w:r>
+      <w:r>
+        <w:t xml:space="preserve"> </w:t>
+      </w:r>
+      <w:r>
+        <w:t>p</w:t>
+      </w:r>
+      <w:r>
+        <w:t>resentation Preparation,</w:t>
+      </w:r>
+      <w:r>
+        <w:t xml:space="preserve"> alpha UI, i</w:t>
+      </w:r>
+      <w:r>
+        <w:t>mplement OpenCV</w:t>
+      </w:r>
+    </w:p>
+    <w:p>
+      <w:r>
+        <w:tab/>
+        <w:t>Week of 10/30: 2</w:t>
+      </w:r>
+      <w:r>
+        <w:rPr>
+          <w:vertAlign w:val="superscript"/>
+        </w:rPr>
+        <w:t>nd</w:t>
+      </w:r>
+      <w:r>
+        <w:t xml:space="preserve"> Presentation on 11/1, </w:t>
+      </w:r>
+      <w:r>
+        <w:t>c</w:t>
+      </w:r>
+      <w:r>
+        <w:t>ontinue</w:t>
+      </w:r>
+      <w:r>
+        <w:t xml:space="preserve"> UI work, m</w:t>
+      </w:r>
+      <w:r>
+        <w:t>ove OpenCV to Raspberry PI</w:t>
+      </w:r>
+    </w:p>
+    <w:p>
+      <w:r>
+        <w:tab/>
+        <w:t xml:space="preserve">Week of 11/06: </w:t>
+      </w:r>
+      <w:r>
+        <w:t xml:space="preserve">Complete Initial </w:t>
+      </w:r>
+      <w:r>
+        <w:t>UI, connect</w:t>
+      </w:r>
+      <w:r>
+        <w:t xml:space="preserve"> frontend to backend</w:t>
+      </w:r>
+    </w:p>
+    <w:p>
+      <w:r>
+        <w:tab/>
+        <w:t xml:space="preserve">Week of 11/13: Create Database &amp; </w:t>
+      </w:r>
+      <w:r>
+        <w:t>connect it</w:t>
+      </w:r>
+      <w:r>
+        <w:t xml:space="preserve"> to backend, create interaction logging feature</w:t>
+      </w:r>
+    </w:p>
+    <w:p>
+      <w:r>
+        <w:tab/>
+        <w:t xml:space="preserve">Week of 11/20: Tweak Algorithms (# of images captured, optimal facial recognition to camera distance/ </w:t>
+      </w:r>
+      <w:proofErr w:type="spellStart"/>
+      <w:r>
+        <w:t>etc</w:t>
+      </w:r>
+      <w:proofErr w:type="spellEnd"/>
+      <w:r>
+        <w:t>)</w:t>
+      </w:r>
+    </w:p>
+    <w:p>
+      <w:r>
+        <w:tab/>
+        <w:t>Week of 11/27: Study for final, loose ends, prepare for final presentation</w:t>
+      </w:r>
+    </w:p>
+    <w:p>
+      <w:r>
+        <w:tab/>
+        <w:t xml:space="preserve">Week of 12/4: Final presentation </w:t>
+      </w:r>
+    </w:p>
     <w:sectPr>
       <w:pgSz w:w="12240" w:h="15840"/>
       <w:pgMar w:top="1440" w:right="1440" w:bottom="1440" w:left="1440" w:header="720" w:footer="720" w:gutter="0"/>
@@ -776,6 +1337,95 @@
       </w:pPr>
     </w:lvl>
   </w:abstractNum>
+  <w:abstractNum w:abstractNumId="4" w15:restartNumberingAfterBreak="0">
+    <w:nsid w:val="68C6359F"/>
+    <w:multiLevelType w:val="hybridMultilevel"/>
+    <w:tmpl w:val="AC76ADBC"/>
+    <w:lvl w:ilvl="0" w:tplc="3B06AB50">
+      <w:start w:val="1"/>
+      <w:numFmt w:val="decimal"/>
+      <w:lvlText w:val="%1."/>
+      <w:lvlJc w:val="left"/>
+      <w:pPr>
+        <w:ind w:left="408" w:hanging="360"/>
+      </w:pPr>
+      <w:rPr>
+        <w:rFonts w:hint="default"/>
+      </w:rPr>
+    </w:lvl>
+    <w:lvl w:ilvl="1" w:tplc="04090019" w:tentative="1">
+      <w:start w:val="1"/>
+      <w:numFmt w:val="lowerLetter"/>
+      <w:lvlText w:val="%2."/>
+      <w:lvlJc w:val="left"/>
+      <w:pPr>
+        <w:ind w:left="1128" w:hanging="360"/>
+      </w:pPr>
+    </w:lvl>
+    <w:lvl w:ilvl="2" w:tplc="0409001B" w:tentative="1">
+      <w:start w:val="1"/>
+      <w:numFmt w:val="lowerRoman"/>
+      <w:lvlText w:val="%3."/>
+      <w:lvlJc w:val="right"/>
+      <w:pPr>
+        <w:ind w:left="1848" w:hanging="180"/>
+      </w:pPr>
+    </w:lvl>
+    <w:lvl w:ilvl="3" w:tplc="0409000F" w:tentative="1">
+      <w:start w:val="1"/>
+      <w:numFmt w:val="decimal"/>
+      <w:lvlText w:val="%4."/>
+      <w:lvlJc w:val="left"/>
+      <w:pPr>
+        <w:ind w:left="2568" w:hanging="360"/>
+      </w:pPr>
+    </w:lvl>
+    <w:lvl w:ilvl="4" w:tplc="04090019" w:tentative="1">
+      <w:start w:val="1"/>
+      <w:numFmt w:val="lowerLetter"/>
+      <w:lvlText w:val="%5."/>
+      <w:lvlJc w:val="left"/>
+      <w:pPr>
+        <w:ind w:left="3288" w:hanging="360"/>
+      </w:pPr>
+    </w:lvl>
+    <w:lvl w:ilvl="5" w:tplc="0409001B" w:tentative="1">
+      <w:start w:val="1"/>
+      <w:numFmt w:val="lowerRoman"/>
+      <w:lvlText w:val="%6."/>
+      <w:lvlJc w:val="right"/>
+      <w:pPr>
+        <w:ind w:left="4008" w:hanging="180"/>
+      </w:pPr>
+    </w:lvl>
+    <w:lvl w:ilvl="6" w:tplc="0409000F" w:tentative="1">
+      <w:start w:val="1"/>
+      <w:numFmt w:val="decimal"/>
+      <w:lvlText w:val="%7."/>
+      <w:lvlJc w:val="left"/>
+      <w:pPr>
+        <w:ind w:left="4728" w:hanging="360"/>
+      </w:pPr>
+    </w:lvl>
+    <w:lvl w:ilvl="7" w:tplc="04090019" w:tentative="1">
+      <w:start w:val="1"/>
+      <w:numFmt w:val="lowerLetter"/>
+      <w:lvlText w:val="%8."/>
+      <w:lvlJc w:val="left"/>
+      <w:pPr>
+        <w:ind w:left="5448" w:hanging="360"/>
+      </w:pPr>
+    </w:lvl>
+    <w:lvl w:ilvl="8" w:tplc="0409001B" w:tentative="1">
+      <w:start w:val="1"/>
+      <w:numFmt w:val="lowerRoman"/>
+      <w:lvlText w:val="%9."/>
+      <w:lvlJc w:val="right"/>
+      <w:pPr>
+        <w:ind w:left="6168" w:hanging="180"/>
+      </w:pPr>
+    </w:lvl>
+  </w:abstractNum>
   <w:num w:numId="1">
     <w:abstractNumId w:val="1"/>
   </w:num>
@@ -787,6 +1437,9 @@
   </w:num>
   <w:num w:numId="4">
     <w:abstractNumId w:val="3"/>
+  </w:num>
+  <w:num w:numId="5">
+    <w:abstractNumId w:val="4"/>
   </w:num>
 </w:numbering>
 </file>
@@ -914,6 +1567,7 @@
     <w:lsdException w:name="HTML Sample" w:semiHidden="1" w:unhideWhenUsed="1"/>
     <w:lsdException w:name="HTML Typewriter" w:semiHidden="1" w:unhideWhenUsed="1"/>
     <w:lsdException w:name="HTML Variable" w:semiHidden="1" w:unhideWhenUsed="1"/>
+    <w:lsdException w:name="Normal Table" w:semiHidden="1" w:unhideWhenUsed="1"/>
     <w:lsdException w:name="annotation subject" w:semiHidden="1" w:unhideWhenUsed="1"/>
     <w:lsdException w:name="No List" w:semiHidden="1" w:unhideWhenUsed="1"/>
     <w:lsdException w:name="Outline List 1" w:semiHidden="1" w:unhideWhenUsed="1"/>
@@ -957,8 +1611,10 @@
     <w:lsdException w:name="Table Elegant" w:semiHidden="1" w:unhideWhenUsed="1"/>
     <w:lsdException w:name="Table Professional" w:semiHidden="1" w:unhideWhenUsed="1"/>
     <w:lsdException w:name="Table Subtle 1" w:semiHidden="1" w:unhideWhenUsed="1"/>
+    <w:lsdException w:name="Table Subtle 2" w:semiHidden="1" w:unhideWhenUsed="1"/>
     <w:lsdException w:name="Table Web 1" w:semiHidden="1" w:unhideWhenUsed="1"/>
     <w:lsdException w:name="Table Web 2" w:semiHidden="1" w:unhideWhenUsed="1"/>
+    <w:lsdException w:name="Table Web 3" w:semiHidden="1" w:unhideWhenUsed="1"/>
     <w:lsdException w:name="Balloon Text" w:semiHidden="1" w:unhideWhenUsed="1"/>
     <w:lsdException w:name="Table Grid" w:uiPriority="39"/>
     <w:lsdException w:name="Table Theme" w:semiHidden="1" w:unhideWhenUsed="1"/>
@@ -1486,4 +2142,16 @@
     </a:ext>
   </a:extLst>
 </a:theme>
+</file>
+
+<file path=customXml/item1.xml><?xml version="1.0" encoding="utf-8"?>
+<b:Sources xmlns:b="http://schemas.openxmlformats.org/officeDocument/2006/bibliography" xmlns="http://schemas.openxmlformats.org/officeDocument/2006/bibliography" SelectedStyle="\APASixthEditionOfficeOnline.xsl" StyleName="APA" Version="6"/>
+</file>
+
+<file path=customXml/itemProps1.xml><?xml version="1.0" encoding="utf-8"?>
+<ds:datastoreItem xmlns:ds="http://schemas.openxmlformats.org/officeDocument/2006/customXml" ds:itemID="{1BFC1367-10C0-43DE-8220-F88495658906}">
+  <ds:schemaRefs>
+    <ds:schemaRef ds:uri="http://schemas.openxmlformats.org/officeDocument/2006/bibliography"/>
+  </ds:schemaRefs>
+</ds:datastoreItem>
 </file>
</xml_diff>